<commit_message>
added new sections changed some css formatting
</commit_message>
<xml_diff>
--- a/spellcheck.docx
+++ b/spellcheck.docx
@@ -1,10 +1,244 @@
 
 <file path=word/document.xml><?xml version="1.0" encoding="utf-8"?>
-<w:document xmlns:wpc="http://schemas.microsoft.com/office/word/2010/wordprocessingCanvas" xmlns:cx="http://schemas.microsoft.com/office/drawing/2014/chartex" xmlns:cx1="http://schemas.microsoft.com/office/drawing/2015/9/8/chartex" xmlns:cx2="http://schemas.microsoft.com/office/drawing/2015/10/21/chartex" xmlns:cx3="http://schemas.microsoft.com/office/drawing/2016/5/9/chartex" xmlns:cx4="http://schemas.microsoft.com/office/drawing/2016/5/10/chartex" xmlns:cx5="http://schemas.microsoft.com/office/drawing/2016/5/11/chartex" xmlns:cx6="http://schemas.microsoft.com/office/drawing/2016/5/12/chartex" xmlns:cx7="http://schemas.microsoft.com/office/drawing/2016/5/13/chartex" xmlns:cx8="http://schemas.microsoft.com/office/drawing/2016/5/14/chartex" xmlns:mc="http://schemas.openxmlformats.org/markup-compatibility/2006" xmlns:aink="http://schemas.microsoft.com/office/drawing/2016/ink" xmlns:am3d="http://schemas.microsoft.com/office/drawing/2017/model3d" xmlns:o="urn:schemas-microsoft-com:office:office" xmlns:r="http://schemas.openxmlformats.org/officeDocument/2006/relationships" xmlns:m="http://schemas.openxmlformats.org/officeDocument/2006/math" xmlns:v="urn:schemas-microsoft-com:vml" xmlns:wp14="http://schemas.microsoft.com/office/word/2010/wordprocessingDrawing" xmlns:wp="http://schemas.openxmlformats.org/drawingml/2006/wordprocessingDrawing" xmlns:w10="urn:schemas-microsoft-com:office:word" xmlns:w="http://schemas.openxmlformats.org/wordprocessingml/2006/main" xmlns:w14="http://schemas.microsoft.com/office/word/2010/wordml" xmlns:w15="http://schemas.microsoft.com/office/word/2012/wordml" xmlns:w16cex="http://schemas.microsoft.com/office/word/2018/wordml/cex" xmlns:w16cid="http://schemas.microsoft.com/office/word/2016/wordml/cid" xmlns:w16="http://schemas.microsoft.com/office/word/2018/wordml" xmlns:w16sdtdh="http://schemas.microsoft.com/office/word/2020/wordml/sdtdatahash" xmlns:w16se="http://schemas.microsoft.com/office/word/2015/wordml/symex" xmlns:wpg="http://schemas.microsoft.com/office/word/2010/wordprocessingGroup" xmlns:wpi="http://schemas.microsoft.com/office/word/2010/wordprocessingInk" xmlns:wne="http://schemas.microsoft.com/office/word/2006/wordml" xmlns:wps="http://schemas.microsoft.com/office/word/2010/wordprocessingShape" mc:Ignorable="w14 w15 w16se w16cid w16 w16cex w16sdtdh wp14">
+<w:document xmlns:wpc="http://schemas.microsoft.com/office/word/2010/wordprocessingCanvas" xmlns:cx="http://schemas.microsoft.com/office/drawing/2014/chartex" xmlns:cx1="http://schemas.microsoft.com/office/drawing/2015/9/8/chartex" xmlns:cx2="http://schemas.microsoft.com/office/drawing/2015/10/21/chartex" xmlns:cx3="http://schemas.microsoft.com/office/drawing/2016/5/9/chartex" xmlns:cx4="http://schemas.microsoft.com/office/drawing/2016/5/10/chartex" xmlns:cx5="http://schemas.microsoft.com/office/drawing/2016/5/11/chartex" xmlns:cx6="http://schemas.microsoft.com/office/drawing/2016/5/12/chartex" xmlns:cx7="http://schemas.microsoft.com/office/drawing/2016/5/13/chartex" xmlns:cx8="http://schemas.microsoft.com/office/drawing/2016/5/14/chartex" xmlns:mc="http://schemas.openxmlformats.org/markup-compatibility/2006" xmlns:aink="http://schemas.microsoft.com/office/drawing/2016/ink" xmlns:am3d="http://schemas.microsoft.com/office/drawing/2017/model3d" xmlns:o="urn:schemas-microsoft-com:office:office" xmlns:oel="http://schemas.microsoft.com/office/2019/extlst" xmlns:r="http://schemas.openxmlformats.org/officeDocument/2006/relationships" xmlns:m="http://schemas.openxmlformats.org/officeDocument/2006/math" xmlns:v="urn:schemas-microsoft-com:vml" xmlns:wp14="http://schemas.microsoft.com/office/word/2010/wordprocessingDrawing" xmlns:wp="http://schemas.openxmlformats.org/drawingml/2006/wordprocessingDrawing" xmlns:w10="urn:schemas-microsoft-com:office:word" xmlns:w="http://schemas.openxmlformats.org/wordprocessingml/2006/main" xmlns:w14="http://schemas.microsoft.com/office/word/2010/wordml" xmlns:w15="http://schemas.microsoft.com/office/word/2012/wordml" xmlns:w16cex="http://schemas.microsoft.com/office/word/2018/wordml/cex" xmlns:w16cid="http://schemas.microsoft.com/office/word/2016/wordml/cid" xmlns:w16="http://schemas.microsoft.com/office/word/2018/wordml" xmlns:w16sdtdh="http://schemas.microsoft.com/office/word/2020/wordml/sdtdatahash" xmlns:w16se="http://schemas.microsoft.com/office/word/2015/wordml/symex" xmlns:wpg="http://schemas.microsoft.com/office/word/2010/wordprocessingGroup" xmlns:wpi="http://schemas.microsoft.com/office/word/2010/wordprocessingInk" xmlns:wne="http://schemas.microsoft.com/office/word/2006/wordml" xmlns:wps="http://schemas.microsoft.com/office/word/2010/wordprocessingShape" mc:Ignorable="w14 w15 w16se w16cid w16 w16cex w16sdtdh wp14">
   <w:body>
     <w:p>
       <w:r>
         <w:t>Team Portfolio 465</w:t>
+      </w:r>
+    </w:p>
+    <w:p>
+      <w:r>
+        <w:t>Breakout Session #1</w:t>
+      </w:r>
+    </w:p>
+    <w:p>
+      <w:r>
+        <w:t>We did our work on the breakout session with bagel bakery</w:t>
+      </w:r>
+      <w:r>
+        <w:t xml:space="preserve"> as Susannah is their social media manager.  We wanted to see how we cou</w:t>
+      </w:r>
+      <w:r>
+        <w:t xml:space="preserve">ld use technology to improve their business model.  We spoke with their manager and brainstormed to think of some ideas we could implement into their business.  We came up with a few changes to make to the website and implementing a new feature that the manager had been looking to </w:t>
+      </w:r>
+      <w:r>
+        <w:t>implement</w:t>
+      </w:r>
+      <w:r>
+        <w:t xml:space="preserve"> for a while, an accurate bagel timer for when the bagels would be done.  To </w:t>
+      </w:r>
+      <w:r>
+        <w:t>implement</w:t>
+      </w:r>
+      <w:r>
+        <w:t xml:space="preserve"> this Jeremy wrote a bit of </w:t>
+      </w:r>
+      <w:r>
+        <w:t>JavaScript</w:t>
+      </w:r>
+      <w:r>
+        <w:t xml:space="preserve"> code himself to pull this off to the specifics that </w:t>
+      </w:r>
+      <w:r>
+        <w:t>the</w:t>
+      </w:r>
+      <w:r>
+        <w:t xml:space="preserve"> </w:t>
+      </w:r>
+      <w:r>
+        <w:t>manager</w:t>
+      </w:r>
+      <w:r>
+        <w:t xml:space="preserve"> wanted.  He also wrote some custom html and </w:t>
+      </w:r>
+      <w:r>
+        <w:t>CSS</w:t>
+      </w:r>
+      <w:r>
+        <w:t xml:space="preserve"> code to properly embed the social medias into the site as well as just </w:t>
+      </w:r>
+      <w:r>
+        <w:t>spicing up the site design overall.  Here is a link to the site with the timer feature included.</w:t>
+      </w:r>
+    </w:p>
+    <w:p>
+      <w:r>
+        <w:t xml:space="preserve">Breakout Session # 2 </w:t>
+      </w:r>
+    </w:p>
+    <w:p>
+      <w:r>
+        <w:t xml:space="preserve">Here we analyzed an employee feedback tool called </w:t>
+      </w:r>
+      <w:r>
+        <w:t>Reflektive and</w:t>
+      </w:r>
+      <w:r>
+        <w:t xml:space="preserve"> gauged about the pros and cons of the software.  We found that for a </w:t>
+      </w:r>
+      <w:r>
+        <w:t>business-like</w:t>
+      </w:r>
+      <w:r>
+        <w:t xml:space="preserve"> bagel bakery</w:t>
+      </w:r>
+      <w:r>
+        <w:t xml:space="preserve"> that is a mom and Pop that this software would not really be a good fit. In </w:t>
+      </w:r>
+      <w:r>
+        <w:t>general,</w:t>
+      </w:r>
+      <w:r>
+        <w:t xml:space="preserve"> we also found that we had more grievances with the software than we had pros.  </w:t>
+      </w:r>
+      <w:r>
+        <w:t xml:space="preserve">For the second part of the </w:t>
+      </w:r>
+      <w:r>
+        <w:t>project,</w:t>
+      </w:r>
+      <w:r>
+        <w:t xml:space="preserve"> we all picked a job description for our careers of choice and also talked about the job description in reference to our resumes.  This was a good exercise as many of us are about to be entering the </w:t>
+      </w:r>
+      <w:r>
+        <w:t>job-hunting</w:t>
+      </w:r>
+      <w:r>
+        <w:t xml:space="preserve"> phase.</w:t>
+      </w:r>
+      <w:r>
+        <w:br/>
+        <w:t>Wearables</w:t>
+      </w:r>
+    </w:p>
+    <w:p>
+      <w:r>
+        <w:t xml:space="preserve">Jeremy and Matt chose to do the topic of </w:t>
+      </w:r>
+      <w:r>
+        <w:t>wearable</w:t>
+      </w:r>
+      <w:r>
+        <w:t xml:space="preserve"> smart devices for their tech dive project.  </w:t>
+      </w:r>
+      <w:r>
+        <w:t>They compared the current state of the market right now.  The three major players are Fitbit Wear OS (Android) and Apple</w:t>
+      </w:r>
+      <w:r>
+        <w:t xml:space="preserve">.  </w:t>
+      </w:r>
+      <w:r>
+        <w:t>Overall,</w:t>
+      </w:r>
+      <w:r>
+        <w:t xml:space="preserve"> they concluded that each category works best for </w:t>
+      </w:r>
+      <w:r>
+        <w:lastRenderedPageBreak/>
+        <w:t>different types of people.</w:t>
+      </w:r>
+      <w:r>
+        <w:t xml:space="preserve">  Fitbit works better for users that are </w:t>
+      </w:r>
+      <w:r>
+        <w:t>only</w:t>
+      </w:r>
+      <w:r>
+        <w:t xml:space="preserve"> focused on </w:t>
+      </w:r>
+      <w:r>
+        <w:t>exercise,</w:t>
+      </w:r>
+      <w:r>
+        <w:t xml:space="preserve"> don’t have a strong opinion about the apple or android ecosystem and / or aren’t very technologically literate.</w:t>
+      </w:r>
+      <w:r>
+        <w:t xml:space="preserve">  For Wear OS / android </w:t>
+      </w:r>
+      <w:r>
+        <w:t>watches,</w:t>
+      </w:r>
+      <w:r>
+        <w:t xml:space="preserve"> we found that this could be better for more </w:t>
+      </w:r>
+      <w:r>
+        <w:t>technologically</w:t>
+      </w:r>
+      <w:r>
+        <w:t xml:space="preserve"> savvy users that enjoy the android and google play </w:t>
+      </w:r>
+      <w:r>
+        <w:t>ecosystem</w:t>
+      </w:r>
+      <w:r>
+        <w:t xml:space="preserve"> and additionally enjoy the extra options the android market gives them.</w:t>
+      </w:r>
+      <w:r>
+        <w:t xml:space="preserve">  </w:t>
+      </w:r>
+      <w:r>
+        <w:t>Finally,</w:t>
+      </w:r>
+      <w:r>
+        <w:t xml:space="preserve"> the apple watch supports the average user the most, although pricey like most apple products, it supports full </w:t>
+      </w:r>
+      <w:r>
+        <w:t>integration</w:t>
+      </w:r>
+      <w:r>
+        <w:t xml:space="preserve"> into the apple ecosystem and allows you to check messages. </w:t>
+      </w:r>
+      <w:r>
+        <w:t>Music</w:t>
+      </w:r>
+      <w:r>
+        <w:t xml:space="preserve"> playlists calls </w:t>
+      </w:r>
+      <w:r>
+        <w:t>etc.</w:t>
+      </w:r>
+      <w:r>
+        <w:t xml:space="preserve"> all while also recording fitness stats.</w:t>
+      </w:r>
+      <w:r>
+        <w:t xml:space="preserve">  We found that apple has the largest share in the market right now and that things will probably stay that way for a long time.</w:t>
+      </w:r>
+    </w:p>
+    <w:p>
+      <w:r>
+        <w:t>Bios</w:t>
+      </w:r>
+    </w:p>
+    <w:p>
+      <w:r>
+        <w:t>Jeremy</w:t>
+      </w:r>
+    </w:p>
+    <w:p>
+      <w:r>
+        <w:t>I am</w:t>
+      </w:r>
+      <w:r>
+        <w:t xml:space="preserve"> finishing up my last semester at Salisbury University, I am receiving my </w:t>
+      </w:r>
+      <w:r>
+        <w:t>bachelor’s</w:t>
+      </w:r>
+      <w:r>
+        <w:t xml:space="preserve"> degree in Communications Media Production with a minor in Computer Science. I have quite the passion for everything Computer Science, networking, IT, programming, and everything in between! The last few years I have been teaching myself all that I can in my free time and in University Classes. I got interested in computer programming after I got an itch for game development after being inspired by Nintendo’s Earthbound game series. After this, I knew I wanted to learn more about </w:t>
+      </w:r>
+      <w:r>
+        <w:t>computer</w:t>
+      </w:r>
+      <w:r>
+        <w:t xml:space="preserve"> programming and tech, and this is what started my journey into pursuing CS and Software development. Immediately following my graduation in May 2022, I will be starting my </w:t>
+      </w:r>
+      <w:r>
+        <w:t>master’s</w:t>
+      </w:r>
+      <w:r>
+        <w:t xml:space="preserve"> program in Cybersecurity and Information Assurance at Western Governor’s University. My goal is to land a position as a fullstack Software Developer, after finishing graduate school.</w:t>
       </w:r>
     </w:p>
     <w:sectPr>
@@ -419,7 +653,6 @@
   <w:style w:type="character" w:default="1" w:styleId="DefaultParagraphFont">
     <w:name w:val="Default Paragraph Font"/>
     <w:uiPriority w:val="1"/>
-    <w:semiHidden/>
     <w:unhideWhenUsed/>
   </w:style>
   <w:style w:type="table" w:default="1" w:styleId="TableNormal">

</xml_diff>

<commit_message>
added documents , pictures, and some descriptions
</commit_message>
<xml_diff>
--- a/spellcheck.docx
+++ b/spellcheck.docx
@@ -9,66 +9,82 @@
     </w:p>
     <w:p>
       <w:r>
-        <w:t>Breakout Session #1</w:t>
+        <w:t>About Us</w:t>
       </w:r>
     </w:p>
     <w:p>
       <w:r>
-        <w:t>We did our work on the breakout session with bagel bakery</w:t>
-      </w:r>
-      <w:r>
-        <w:t xml:space="preserve"> as Susannah is their social media manager.  We wanted to see how we cou</w:t>
-      </w:r>
-      <w:r>
-        <w:t xml:space="preserve">ld use technology to improve their business model.  We spoke with their manager and brainstormed to think of some ideas we could implement into their business.  We came up with a few changes to make to the website and implementing a new feature that the manager had been looking to </w:t>
-      </w:r>
-      <w:r>
-        <w:t>implement</w:t>
-      </w:r>
-      <w:r>
-        <w:t xml:space="preserve"> for a while, an accurate bagel timer for when the bagels would be done.  To </w:t>
-      </w:r>
-      <w:r>
-        <w:t>implement</w:t>
-      </w:r>
-      <w:r>
-        <w:t xml:space="preserve"> this Jeremy wrote a bit of </w:t>
-      </w:r>
-      <w:r>
-        <w:t>JavaScript</w:t>
-      </w:r>
-      <w:r>
-        <w:t xml:space="preserve"> code himself to pull this off to the specifics that </w:t>
-      </w:r>
-      <w:r>
-        <w:t>the</w:t>
-      </w:r>
-      <w:r>
-        <w:t xml:space="preserve"> </w:t>
-      </w:r>
-      <w:r>
-        <w:t>manager</w:t>
-      </w:r>
-      <w:r>
-        <w:t xml:space="preserve"> wanted.  He also wrote some custom html and </w:t>
-      </w:r>
-      <w:r>
-        <w:t>CSS</w:t>
-      </w:r>
-      <w:r>
-        <w:t xml:space="preserve"> code to properly embed the social medias into the site as well as just </w:t>
-      </w:r>
-      <w:r>
-        <w:t>spicing up the site design overall.  Here is a link to the site with the timer feature included.</w:t>
+        <w:t>Hello, and welcome to our group portfolio for Communications 465.  We have all been working together the entire semester on various projects we have been assigned for class</w:t>
+      </w:r>
+      <w:r>
+        <w:t>.</w:t>
+      </w:r>
+      <w:r>
+        <w:t xml:space="preserve">  We have done tech breakdowns for local businesses, as well as studies on enterprise applications.  We have learned a lot about various ways to communicate with tech through COMM 465!</w:t>
       </w:r>
     </w:p>
     <w:p>
       <w:r>
-        <w:t xml:space="preserve">Breakout Session # 2 </w:t>
+        <w:t>Breakout Session #1</w:t>
       </w:r>
     </w:p>
     <w:p>
       <w:r>
+        <w:t>We did our work on the breakout session with bagel bakery</w:t>
+      </w:r>
+      <w:r>
+        <w:t xml:space="preserve"> as Susannah is their social media manager.  We wanted to see how we cou</w:t>
+      </w:r>
+      <w:r>
+        <w:t xml:space="preserve">ld use technology to improve their business model.  We spoke with their manager and brainstormed to think of some ideas we could implement into their business.  We came up with a few changes to make to the website and implementing a new feature that the manager had been looking to </w:t>
+      </w:r>
+      <w:r>
+        <w:t>implement</w:t>
+      </w:r>
+      <w:r>
+        <w:t xml:space="preserve"> for a while, an accurate bagel timer for when the bagels would be done.  To </w:t>
+      </w:r>
+      <w:r>
+        <w:t>implement</w:t>
+      </w:r>
+      <w:r>
+        <w:t xml:space="preserve"> this Jeremy wrote a bit of </w:t>
+      </w:r>
+      <w:r>
+        <w:t>JavaScript</w:t>
+      </w:r>
+      <w:r>
+        <w:t xml:space="preserve"> code himself to pull this off to the specifics that </w:t>
+      </w:r>
+      <w:r>
+        <w:t>the</w:t>
+      </w:r>
+      <w:r>
+        <w:t xml:space="preserve"> </w:t>
+      </w:r>
+      <w:r>
+        <w:t>manager</w:t>
+      </w:r>
+      <w:r>
+        <w:t xml:space="preserve"> wanted.  He also wrote some custom html and </w:t>
+      </w:r>
+      <w:r>
+        <w:t>CSS</w:t>
+      </w:r>
+      <w:r>
+        <w:t xml:space="preserve"> code to properly embed the social medias into the site as well as just </w:t>
+      </w:r>
+      <w:r>
+        <w:t>spicing up the site design overall.  Here is a link to the site with the timer feature included.</w:t>
+      </w:r>
+    </w:p>
+    <w:p>
+      <w:r>
+        <w:t xml:space="preserve">Breakout Session # 2 </w:t>
+      </w:r>
+    </w:p>
+    <w:p>
+      <w:r>
         <w:t xml:space="preserve">Here we analyzed an employee feedback tool called </w:t>
       </w:r>
       <w:r>
@@ -99,13 +115,25 @@
         <w:t>project,</w:t>
       </w:r>
       <w:r>
-        <w:t xml:space="preserve"> we all picked a job description for our careers of choice and also talked about the job description in reference to our resumes.  This was a good exercise as many of us are about to be entering the </w:t>
+        <w:t xml:space="preserve"> we all picked a job description for our careers of choice </w:t>
+      </w:r>
+      <w:proofErr w:type="gramStart"/>
+      <w:r>
+        <w:t>and also</w:t>
+      </w:r>
+      <w:proofErr w:type="gramEnd"/>
+      <w:r>
+        <w:t xml:space="preserve"> talked about the job description in reference to our resumes.  This was a good exercise as many of us are about to be entering the </w:t>
       </w:r>
       <w:r>
         <w:t>job-hunting</w:t>
       </w:r>
       <w:r>
-        <w:t xml:space="preserve"> phase.</w:t>
+        <w:t xml:space="preserve"> </w:t>
+      </w:r>
+      <w:r>
+        <w:lastRenderedPageBreak/>
+        <w:t>phase.</w:t>
       </w:r>
       <w:r>
         <w:br/>
@@ -132,11 +160,7 @@
         <w:t>Overall,</w:t>
       </w:r>
       <w:r>
-        <w:t xml:space="preserve"> they concluded that each category works best for </w:t>
-      </w:r>
-      <w:r>
-        <w:lastRenderedPageBreak/>
-        <w:t>different types of people.</w:t>
+        <w:t xml:space="preserve"> they concluded that each category works best for different types of people.</w:t>
       </w:r>
       <w:r>
         <w:t xml:space="preserve">  Fitbit works better for users that are </w:t>
@@ -232,7 +256,11 @@
         <w:t>computer</w:t>
       </w:r>
       <w:r>
-        <w:t xml:space="preserve"> programming and tech, and this is what started my journey into pursuing CS and Software development. Immediately following my graduation in May 2022, I will be starting my </w:t>
+        <w:t xml:space="preserve"> programming and tech, and this is what started my journey </w:t>
+      </w:r>
+      <w:r>
+        <w:lastRenderedPageBreak/>
+        <w:t xml:space="preserve">into pursuing CS and Software development. Immediately following my graduation in May 2022, I will be starting my </w:t>
       </w:r>
       <w:r>
         <w:t>master’s</w:t>
@@ -653,6 +681,7 @@
   <w:style w:type="character" w:default="1" w:styleId="DefaultParagraphFont">
     <w:name w:val="Default Paragraph Font"/>
     <w:uiPriority w:val="1"/>
+    <w:semiHidden/>
     <w:unhideWhenUsed/>
   </w:style>
   <w:style w:type="table" w:default="1" w:styleId="TableNormal">

</xml_diff>